<commit_message>
Updated CGPA and some formatting
</commit_message>
<xml_diff>
--- a/resume.docx
+++ b/resume.docx
@@ -62,7 +62,7 @@
           <w:rPr>
             <w:rStyle w:val="Hyperlink"/>
             <w:rFonts w:ascii="Times New Roman" w:hAnsi="Times New Roman" w:cs="Times New Roman"/>
-            <w:color w:val="0D0D0D" w:themeColor="text1" w:themeTint="F2"/>
+            <w:color w:val="auto"/>
             <w:w w:val="105"/>
             <w:sz w:val="20"/>
           </w:rPr>
@@ -365,7 +365,18 @@
           <w:szCs w:val="21"/>
           <w:lang w:val="en-US"/>
         </w:rPr>
-        <w:t>36</w:t>
+        <w:t>3</w:t>
+      </w:r>
+      <w:r>
+        <w:rPr>
+          <w:rFonts w:ascii="Times New Roman" w:hAnsi="Times New Roman" w:cs="Times New Roman"/>
+          <w:i/>
+          <w:iCs/>
+          <w:sz w:val="21"/>
+          <w:szCs w:val="21"/>
+          <w:lang w:val="en-US"/>
+        </w:rPr>
+        <w:t>9</w:t>
       </w:r>
     </w:p>
     <w:p>
@@ -646,7 +657,7 @@
           <w:szCs w:val="21"/>
           <w:lang w:val="en-US"/>
         </w:rPr>
-        <w:t xml:space="preserve">   </w:t>
+        <w:t xml:space="preserve">  </w:t>
       </w:r>
       <w:r>
         <w:rPr>
@@ -698,7 +709,33 @@
           <w:szCs w:val="21"/>
           <w:lang w:val="en-US"/>
         </w:rPr>
-        <w:t xml:space="preserve"> – May </w:t>
+        <w:t xml:space="preserve"> – </w:t>
+      </w:r>
+      <w:r>
+        <w:rPr>
+          <w:rFonts w:ascii="Times New Roman" w:hAnsi="Times New Roman" w:cs="Times New Roman"/>
+          <w:b/>
+          <w:bCs/>
+          <w:i/>
+          <w:iCs/>
+          <w:sz w:val="21"/>
+          <w:szCs w:val="21"/>
+          <w:lang w:val="en-US"/>
+        </w:rPr>
+        <w:t>April</w:t>
+      </w:r>
+      <w:r>
+        <w:rPr>
+          <w:rFonts w:ascii="Times New Roman" w:hAnsi="Times New Roman" w:cs="Times New Roman"/>
+          <w:b/>
+          <w:bCs/>
+          <w:i/>
+          <w:iCs/>
+          <w:sz w:val="21"/>
+          <w:szCs w:val="21"/>
+          <w:lang w:val="en-US"/>
+        </w:rPr>
+        <w:t xml:space="preserve"> </w:t>
       </w:r>
       <w:r>
         <w:rPr>

</xml_diff>